<commit_message>
Formato de los documentos!
</commit_message>
<xml_diff>
--- a/reports/C2/Student #5/05 - Requirements - Student #5.docx
+++ b/reports/C2/Student #5/05 - Requirements - Student #5.docx
@@ -923,7 +923,15 @@
         <w:pStyle w:val="Requirement-Header"/>
       </w:pPr>
       <w:r>
-        <w:t>Provide a link to your planning dashboard in GitHub to review the tasks, their current status, and your schedule</w:t>
+        <w:t xml:space="preserve">Provide a link to your planning dashboard in GitHub to review the tasks, their </w:t>
+      </w:r>
+      <w:proofErr w:type="gramStart"/>
+      <w:r>
+        <w:t>current status</w:t>
+      </w:r>
+      <w:proofErr w:type="gramEnd"/>
+      <w:r>
+        <w:t>, and your schedule</w:t>
       </w:r>
       <w:r>
         <w:t xml:space="preserve">.  </w:t>
@@ -1076,6 +1084,7 @@
       <w:pPr>
         <w:pStyle w:val="Requirement-Header"/>
       </w:pPr>
+      <w:bookmarkStart w:id="0" w:name="_Hlk202516934"/>
       <w:r>
         <w:t>The</w:t>
       </w:r>
@@ -1238,6 +1247,7 @@
         <w:t xml:space="preserve">.  </w:t>
       </w:r>
     </w:p>
+    <w:bookmarkEnd w:id="0"/>
     <w:permStart w:id="1580534963" w:edGrp="everyone"/>
     <w:p>
       <w:pPr>
@@ -1275,6 +1285,7 @@
         </w:sdtContent>
       </w:sdt>
       <w:permEnd w:id="1580534963"/>
+      <w:proofErr w:type="gramStart"/>
       <w:r>
         <w:rPr>
           <w:lang w:val="es-ES"/>
@@ -1285,7 +1296,14 @@
         <w:rPr>
           <w:lang w:val="es-ES"/>
         </w:rPr>
-        <w:t xml:space="preserve"> ¿Por qué se </w:t>
+        <w:t xml:space="preserve"> ¿</w:t>
+      </w:r>
+      <w:proofErr w:type="gramEnd"/>
+      <w:r>
+        <w:rPr>
+          <w:lang w:val="es-ES"/>
+        </w:rPr>
+        <w:t xml:space="preserve">Por qué se </w:t>
       </w:r>
       <w:r>
         <w:rPr>
@@ -1354,7 +1372,61 @@
         <w:rPr>
           <w:lang w:val="es-ES"/>
         </w:rPr>
-        <w:t>Para poder solucionar este problema he optado por hacer un validador únicamente para el realm de technician (@ValidTechnician):</w:t>
+        <w:t xml:space="preserve">Para poder solucionar este problema he </w:t>
+      </w:r>
+      <w:proofErr w:type="spellStart"/>
+      <w:r>
+        <w:rPr>
+          <w:lang w:val="es-ES"/>
+        </w:rPr>
+        <w:t>o</w:t>
+      </w:r>
+      <w:r>
+        <w:rPr>
+          <w:lang w:val="es-ES"/>
+        </w:rPr>
+        <w:t>b</w:t>
+      </w:r>
+      <w:r>
+        <w:rPr>
+          <w:lang w:val="es-ES"/>
+        </w:rPr>
+        <w:t>tado</w:t>
+      </w:r>
+      <w:proofErr w:type="spellEnd"/>
+      <w:r>
+        <w:rPr>
+          <w:lang w:val="es-ES"/>
+        </w:rPr>
+        <w:t xml:space="preserve"> por hacer un validador únicamente para el </w:t>
+      </w:r>
+      <w:proofErr w:type="spellStart"/>
+      <w:r>
+        <w:rPr>
+          <w:lang w:val="es-ES"/>
+        </w:rPr>
+        <w:t>realm</w:t>
+      </w:r>
+      <w:proofErr w:type="spellEnd"/>
+      <w:r>
+        <w:rPr>
+          <w:lang w:val="es-ES"/>
+        </w:rPr>
+        <w:t xml:space="preserve"> de </w:t>
+      </w:r>
+      <w:proofErr w:type="spellStart"/>
+      <w:r>
+        <w:rPr>
+          <w:lang w:val="es-ES"/>
+        </w:rPr>
+        <w:t>technician</w:t>
+      </w:r>
+      <w:proofErr w:type="spellEnd"/>
+      <w:r>
+        <w:rPr>
+          <w:lang w:val="es-ES"/>
+        </w:rPr>
+        <w:t xml:space="preserve"> (@ValidTechnician):</w:t>
       </w:r>
     </w:p>
     <w:p>
@@ -1366,6 +1438,7 @@
       </w:pPr>
       <w:r>
         <w:rPr>
+          <w:noProof/>
           <w:lang w:val="es-ES"/>
         </w:rPr>
         <w:drawing>
@@ -1416,7 +1489,21 @@
         <w:rPr>
           <w:lang w:val="es-ES"/>
         </w:rPr>
-        <w:t>Y movido la validación del código (validIdentifier) al atributo en concreto:</w:t>
+        <w:t>Y movido la validación del código (</w:t>
+      </w:r>
+      <w:proofErr w:type="spellStart"/>
+      <w:r>
+        <w:rPr>
+          <w:lang w:val="es-ES"/>
+        </w:rPr>
+        <w:t>validIdentifier</w:t>
+      </w:r>
+      <w:proofErr w:type="spellEnd"/>
+      <w:r>
+        <w:rPr>
+          <w:lang w:val="es-ES"/>
+        </w:rPr>
+        <w:t>) al atributo en concreto:</w:t>
       </w:r>
     </w:p>
     <w:p>
@@ -1428,6 +1515,7 @@
       </w:pPr>
       <w:r>
         <w:rPr>
+          <w:noProof/>
           <w:lang w:val="es-ES"/>
         </w:rPr>
         <w:lastRenderedPageBreak/>
@@ -1472,7 +1560,7 @@
       <w:pPr>
         <w:pStyle w:val="Requirement-Header"/>
       </w:pPr>
-      <w:bookmarkStart w:id="0" w:name="OLE_LINK1"/>
+      <w:bookmarkStart w:id="1" w:name="OLE_LINK1"/>
       <w:r>
         <w:rPr>
           <w:b/>
@@ -1602,7 +1690,7 @@
         <w:t xml:space="preserve">.  </w:t>
       </w:r>
     </w:p>
-    <w:bookmarkEnd w:id="0"/>
+    <w:bookmarkEnd w:id="1"/>
     <w:permStart w:id="1685676958" w:edGrp="everyone"/>
     <w:p>
       <w:pPr>
@@ -1656,7 +1744,21 @@
         <w:rPr>
           <w:lang w:val="es-ES"/>
         </w:rPr>
-        <w:t>En el material de clase se explica que sólo una anotación de persistencia. Hay tres, @Automapped, @Column (unique = true) y @Temporal. Se debe escoger para cada atributo sólo una de ellas:</w:t>
+        <w:t>En el material de clase se explica que sólo una anotación de persistencia. Hay tres, @Automapped, @Column (</w:t>
+      </w:r>
+      <w:proofErr w:type="spellStart"/>
+      <w:r>
+        <w:rPr>
+          <w:lang w:val="es-ES"/>
+        </w:rPr>
+        <w:t>unique</w:t>
+      </w:r>
+      <w:proofErr w:type="spellEnd"/>
+      <w:r>
+        <w:rPr>
+          <w:lang w:val="es-ES"/>
+        </w:rPr>
+        <w:t xml:space="preserve"> = true) y @Temporal. Se debe escoger para cada atributo sólo una de ellas:</w:t>
       </w:r>
     </w:p>
     <w:p>
@@ -1754,7 +1856,135 @@
         <w:pStyle w:val="Comment-Grader"/>
       </w:pPr>
       <w:r>
-        <w:t>He reducido las validaciones manteniendo aquellas que eran necesarias para poder cumplir los requisites del cliente y, a la vez, siguiendo las pautas del material otorgado en la asignatura:</w:t>
+        <w:t xml:space="preserve">He </w:t>
+      </w:r>
+      <w:proofErr w:type="spellStart"/>
+      <w:r>
+        <w:t>reducido</w:t>
+      </w:r>
+      <w:proofErr w:type="spellEnd"/>
+      <w:r>
+        <w:t xml:space="preserve"> las </w:t>
+      </w:r>
+      <w:proofErr w:type="spellStart"/>
+      <w:r>
+        <w:t>validaciones</w:t>
+      </w:r>
+      <w:proofErr w:type="spellEnd"/>
+      <w:r>
+        <w:t xml:space="preserve"> </w:t>
+      </w:r>
+      <w:proofErr w:type="spellStart"/>
+      <w:r>
+        <w:t>manteniendo</w:t>
+      </w:r>
+      <w:proofErr w:type="spellEnd"/>
+      <w:r>
+        <w:t xml:space="preserve"> </w:t>
+      </w:r>
+      <w:proofErr w:type="spellStart"/>
+      <w:r>
+        <w:t>aquellas</w:t>
+      </w:r>
+      <w:proofErr w:type="spellEnd"/>
+      <w:r>
+        <w:t xml:space="preserve"> que </w:t>
+      </w:r>
+      <w:proofErr w:type="spellStart"/>
+      <w:r>
+        <w:t>eran</w:t>
+      </w:r>
+      <w:proofErr w:type="spellEnd"/>
+      <w:r>
+        <w:t xml:space="preserve"> </w:t>
+      </w:r>
+      <w:proofErr w:type="spellStart"/>
+      <w:r>
+        <w:t>necesarias</w:t>
+      </w:r>
+      <w:proofErr w:type="spellEnd"/>
+      <w:r>
+        <w:t xml:space="preserve"> para </w:t>
+      </w:r>
+      <w:proofErr w:type="spellStart"/>
+      <w:r>
+        <w:t>poder</w:t>
+      </w:r>
+      <w:proofErr w:type="spellEnd"/>
+      <w:r>
+        <w:t xml:space="preserve"> </w:t>
+      </w:r>
+      <w:proofErr w:type="spellStart"/>
+      <w:r>
+        <w:t>cumplir</w:t>
+      </w:r>
+      <w:proofErr w:type="spellEnd"/>
+      <w:r>
+        <w:t xml:space="preserve"> </w:t>
+      </w:r>
+      <w:proofErr w:type="spellStart"/>
+      <w:r>
+        <w:t>los</w:t>
+      </w:r>
+      <w:proofErr w:type="spellEnd"/>
+      <w:r>
+        <w:t xml:space="preserve"> requisites del </w:t>
+      </w:r>
+      <w:proofErr w:type="spellStart"/>
+      <w:r>
+        <w:t>cliente</w:t>
+      </w:r>
+      <w:proofErr w:type="spellEnd"/>
+      <w:r>
+        <w:t xml:space="preserve"> y, a la </w:t>
+      </w:r>
+      <w:proofErr w:type="spellStart"/>
+      <w:r>
+        <w:t>vez</w:t>
+      </w:r>
+      <w:proofErr w:type="spellEnd"/>
+      <w:r>
+        <w:t xml:space="preserve">, </w:t>
+      </w:r>
+      <w:proofErr w:type="spellStart"/>
+      <w:r>
+        <w:t>siguiendo</w:t>
+      </w:r>
+      <w:proofErr w:type="spellEnd"/>
+      <w:r>
+        <w:t xml:space="preserve"> las </w:t>
+      </w:r>
+      <w:proofErr w:type="spellStart"/>
+      <w:r>
+        <w:t>pautas</w:t>
+      </w:r>
+      <w:proofErr w:type="spellEnd"/>
+      <w:r>
+        <w:t xml:space="preserve"> del material </w:t>
+      </w:r>
+      <w:proofErr w:type="spellStart"/>
+      <w:r>
+        <w:t>otorgado</w:t>
+      </w:r>
+      <w:proofErr w:type="spellEnd"/>
+      <w:r>
+        <w:t xml:space="preserve"> </w:t>
+      </w:r>
+      <w:proofErr w:type="spellStart"/>
+      <w:r>
+        <w:t>en</w:t>
+      </w:r>
+      <w:proofErr w:type="spellEnd"/>
+      <w:r>
+        <w:t xml:space="preserve"> la </w:t>
+      </w:r>
+      <w:proofErr w:type="spellStart"/>
+      <w:r>
+        <w:t>asignatura</w:t>
+      </w:r>
+      <w:proofErr w:type="spellEnd"/>
+      <w:r>
+        <w:t>:</w:t>
       </w:r>
     </w:p>
     <w:p>
@@ -1762,6 +1992,9 @@
         <w:pStyle w:val="Comment-Grader"/>
       </w:pPr>
       <w:r>
+        <w:rPr>
+          <w:noProof/>
+        </w:rPr>
         <w:lastRenderedPageBreak/>
         <w:drawing>
           <wp:inline distT="0" distB="0" distL="0" distR="0" wp14:anchorId="015BB800" wp14:editId="6A747BB5">
@@ -1912,7 +2145,7 @@
         <w:t xml:space="preserve">.  </w:t>
       </w:r>
     </w:p>
-    <w:bookmarkStart w:id="1" w:name="_Hlk157677981"/>
+    <w:bookmarkStart w:id="2" w:name="_Hlk157677981"/>
     <w:permStart w:id="339812661" w:edGrp="everyone"/>
     <w:p>
       <w:pPr>
@@ -1940,7 +2173,7 @@
       <w:r>
         <w:t xml:space="preserve">   </w:t>
       </w:r>
-      <w:bookmarkEnd w:id="1"/>
+      <w:bookmarkEnd w:id="2"/>
     </w:p>
     <w:p>
       <w:pPr>
@@ -2123,7 +2356,7 @@
       <w:r>
         <w:t>Create an additional technician account with credentials “</w:t>
       </w:r>
-      <w:bookmarkStart w:id="2" w:name="_Hlk188279852"/>
+      <w:bookmarkStart w:id="3" w:name="_Hlk188279852"/>
       <w:r>
         <w:rPr>
           <w:b/>
@@ -2131,7 +2364,7 @@
         </w:rPr>
         <w:t>technician</w:t>
       </w:r>
-      <w:bookmarkEnd w:id="2"/>
+      <w:bookmarkEnd w:id="3"/>
       <w:r>
         <w:rPr>
           <w:b/>
@@ -2203,7 +2436,15 @@
         </w:rPr>
       </w:pPr>
       <w:r>
-        <w:t>Provide a link to your planning dashboard in GitHub to review the tasks, their current status, and your schedule</w:t>
+        <w:t xml:space="preserve">Provide a link to your planning dashboard in GitHub to review the tasks, their </w:t>
+      </w:r>
+      <w:proofErr w:type="gramStart"/>
+      <w:r>
+        <w:t>current status</w:t>
+      </w:r>
+      <w:proofErr w:type="gramEnd"/>
+      <w:r>
+        <w:t>, and your schedule</w:t>
       </w:r>
       <w:r>
         <w:t xml:space="preserve">.  </w:t>
@@ -2336,6 +2577,7 @@
       <w:pPr>
         <w:pStyle w:val="Requirement-Header"/>
       </w:pPr>
+      <w:bookmarkStart w:id="4" w:name="_Hlk202517995"/>
       <w:r>
         <w:t xml:space="preserve">Operations by </w:t>
       </w:r>
@@ -2471,6 +2713,7 @@
         <w:t>.</w:t>
       </w:r>
     </w:p>
+    <w:bookmarkEnd w:id="4"/>
     <w:permStart w:id="8470091" w:edGrp="everyone"/>
     <w:p>
       <w:pPr>
@@ -2518,7 +2761,21 @@
         <w:rPr>
           <w:lang w:val="es-ES"/>
         </w:rPr>
-        <w:t>la entidad "MaintenanceRecord" es opcional. Sin embargo, cuando estoy creando un objeto de esa entidad, me obliga a rellenar ese campo del formulario:</w:t>
+        <w:t>la entidad "</w:t>
+      </w:r>
+      <w:proofErr w:type="spellStart"/>
+      <w:r>
+        <w:rPr>
+          <w:lang w:val="es-ES"/>
+        </w:rPr>
+        <w:t>MaintenanceRecord</w:t>
+      </w:r>
+      <w:proofErr w:type="spellEnd"/>
+      <w:r>
+        <w:rPr>
+          <w:lang w:val="es-ES"/>
+        </w:rPr>
+        <w:t>" es opcional. Sin embargo, cuando estoy creando un objeto de esa entidad, me obliga a rellenar ese campo del formulario:</w:t>
       </w:r>
     </w:p>
     <w:p>
@@ -2581,7 +2838,77 @@
         <w:rPr>
           <w:lang w:val="es-ES"/>
         </w:rPr>
-        <w:t>El requisito no está correctamente implementado ya que un maintenance record puede tener tareas de cualquier technician. El sistema implementado sólo permite añadir tareas cuyo propietario coincide con el propietario del maintenance record. A continuación</w:t>
+        <w:t xml:space="preserve">El requisito no está correctamente implementado ya que un </w:t>
+      </w:r>
+      <w:proofErr w:type="spellStart"/>
+      <w:r>
+        <w:rPr>
+          <w:lang w:val="es-ES"/>
+        </w:rPr>
+        <w:t>maintenance</w:t>
+      </w:r>
+      <w:proofErr w:type="spellEnd"/>
+      <w:r>
+        <w:rPr>
+          <w:lang w:val="es-ES"/>
+        </w:rPr>
+        <w:t xml:space="preserve"> </w:t>
+      </w:r>
+      <w:proofErr w:type="spellStart"/>
+      <w:r>
+        <w:rPr>
+          <w:lang w:val="es-ES"/>
+        </w:rPr>
+        <w:t>record</w:t>
+      </w:r>
+      <w:proofErr w:type="spellEnd"/>
+      <w:r>
+        <w:rPr>
+          <w:lang w:val="es-ES"/>
+        </w:rPr>
+        <w:t xml:space="preserve"> puede tener tareas de cualquier </w:t>
+      </w:r>
+      <w:proofErr w:type="spellStart"/>
+      <w:r>
+        <w:rPr>
+          <w:lang w:val="es-ES"/>
+        </w:rPr>
+        <w:t>technician</w:t>
+      </w:r>
+      <w:proofErr w:type="spellEnd"/>
+      <w:r>
+        <w:rPr>
+          <w:lang w:val="es-ES"/>
+        </w:rPr>
+        <w:t xml:space="preserve">. El sistema implementado sólo permite añadir tareas cuyo propietario coincide con el propietario del </w:t>
+      </w:r>
+      <w:proofErr w:type="spellStart"/>
+      <w:r>
+        <w:rPr>
+          <w:lang w:val="es-ES"/>
+        </w:rPr>
+        <w:t>maintenance</w:t>
+      </w:r>
+      <w:proofErr w:type="spellEnd"/>
+      <w:r>
+        <w:rPr>
+          <w:lang w:val="es-ES"/>
+        </w:rPr>
+        <w:t xml:space="preserve"> </w:t>
+      </w:r>
+      <w:proofErr w:type="spellStart"/>
+      <w:r>
+        <w:rPr>
+          <w:lang w:val="es-ES"/>
+        </w:rPr>
+        <w:t>record</w:t>
+      </w:r>
+      <w:proofErr w:type="spellEnd"/>
+      <w:r>
+        <w:rPr>
+          <w:lang w:val="es-ES"/>
+        </w:rPr>
+        <w:t>. A continuación</w:t>
       </w:r>
       <w:r>
         <w:rPr>
@@ -2593,7 +2920,63 @@
         <w:rPr>
           <w:lang w:val="es-ES"/>
         </w:rPr>
-        <w:t xml:space="preserve"> se muestra como un technician con dos maintenance records sólo puede añadir a éstos la única tarea que tiene el technician cuando hay muchas más tareas publicadas en la BD.</w:t>
+        <w:t xml:space="preserve"> se muestra como un </w:t>
+      </w:r>
+      <w:proofErr w:type="spellStart"/>
+      <w:r>
+        <w:rPr>
+          <w:lang w:val="es-ES"/>
+        </w:rPr>
+        <w:t>technician</w:t>
+      </w:r>
+      <w:proofErr w:type="spellEnd"/>
+      <w:r>
+        <w:rPr>
+          <w:lang w:val="es-ES"/>
+        </w:rPr>
+        <w:t xml:space="preserve"> con dos </w:t>
+      </w:r>
+      <w:proofErr w:type="spellStart"/>
+      <w:r>
+        <w:rPr>
+          <w:lang w:val="es-ES"/>
+        </w:rPr>
+        <w:t>maintenance</w:t>
+      </w:r>
+      <w:proofErr w:type="spellEnd"/>
+      <w:r>
+        <w:rPr>
+          <w:lang w:val="es-ES"/>
+        </w:rPr>
+        <w:t xml:space="preserve"> </w:t>
+      </w:r>
+      <w:proofErr w:type="spellStart"/>
+      <w:r>
+        <w:rPr>
+          <w:lang w:val="es-ES"/>
+        </w:rPr>
+        <w:t>records</w:t>
+      </w:r>
+      <w:proofErr w:type="spellEnd"/>
+      <w:r>
+        <w:rPr>
+          <w:lang w:val="es-ES"/>
+        </w:rPr>
+        <w:t xml:space="preserve"> sólo puede añadir a éstos la única tarea que tiene el </w:t>
+      </w:r>
+      <w:proofErr w:type="spellStart"/>
+      <w:r>
+        <w:rPr>
+          <w:lang w:val="es-ES"/>
+        </w:rPr>
+        <w:t>technician</w:t>
+      </w:r>
+      <w:proofErr w:type="spellEnd"/>
+      <w:r>
+        <w:rPr>
+          <w:lang w:val="es-ES"/>
+        </w:rPr>
+        <w:t xml:space="preserve"> cuando hay muchas más tareas publicadas en la BD.</w:t>
       </w:r>
     </w:p>
     <w:p>
@@ -2669,6 +3052,7 @@
       </w:pPr>
       <w:r>
         <w:rPr>
+          <w:noProof/>
           <w:lang w:val="es-ES"/>
         </w:rPr>
         <w:drawing>
@@ -2737,6 +3121,7 @@
       </w:pPr>
       <w:r>
         <w:rPr>
+          <w:noProof/>
           <w:lang w:val="es-ES"/>
         </w:rPr>
         <w:drawing>
@@ -2797,6 +3182,7 @@
           <w:lang w:val="en-US"/>
         </w:rPr>
       </w:pPr>
+      <w:bookmarkStart w:id="5" w:name="_Hlk202517979"/>
       <w:r>
         <w:t xml:space="preserve">Operations by </w:t>
       </w:r>
@@ -2853,6 +3239,7 @@
         <w:t xml:space="preserve"> and publish tasks. Note that published tasks cannot be updated or deleted.</w:t>
       </w:r>
     </w:p>
+    <w:bookmarkEnd w:id="5"/>
     <w:permStart w:id="66585966" w:edGrp="everyone"/>
     <w:p>
       <w:pPr>
@@ -2964,7 +3351,161 @@
         <w:rPr>
           <w:lang w:val="es-ES"/>
         </w:rPr>
-        <w:t>He publicado una task, he creado un maintenance record con solo esa task, he publicado la task y después he publicado el maintenance record. Finalmente he hecho un "show" del maintenance record y he visitado la lista de tareas del mismo. He hecho clic en la única que había, y he obtenido la siguiente excepción:</w:t>
+        <w:t xml:space="preserve">He publicado una </w:t>
+      </w:r>
+      <w:proofErr w:type="spellStart"/>
+      <w:r>
+        <w:rPr>
+          <w:lang w:val="es-ES"/>
+        </w:rPr>
+        <w:t>task</w:t>
+      </w:r>
+      <w:proofErr w:type="spellEnd"/>
+      <w:r>
+        <w:rPr>
+          <w:lang w:val="es-ES"/>
+        </w:rPr>
+        <w:t xml:space="preserve">, he creado un </w:t>
+      </w:r>
+      <w:proofErr w:type="spellStart"/>
+      <w:r>
+        <w:rPr>
+          <w:lang w:val="es-ES"/>
+        </w:rPr>
+        <w:t>maintenance</w:t>
+      </w:r>
+      <w:proofErr w:type="spellEnd"/>
+      <w:r>
+        <w:rPr>
+          <w:lang w:val="es-ES"/>
+        </w:rPr>
+        <w:t xml:space="preserve"> </w:t>
+      </w:r>
+      <w:proofErr w:type="spellStart"/>
+      <w:r>
+        <w:rPr>
+          <w:lang w:val="es-ES"/>
+        </w:rPr>
+        <w:t>record</w:t>
+      </w:r>
+      <w:proofErr w:type="spellEnd"/>
+      <w:r>
+        <w:rPr>
+          <w:lang w:val="es-ES"/>
+        </w:rPr>
+        <w:t xml:space="preserve"> con solo esa </w:t>
+      </w:r>
+      <w:proofErr w:type="spellStart"/>
+      <w:r>
+        <w:rPr>
+          <w:lang w:val="es-ES"/>
+        </w:rPr>
+        <w:t>task</w:t>
+      </w:r>
+      <w:proofErr w:type="spellEnd"/>
+      <w:r>
+        <w:rPr>
+          <w:lang w:val="es-ES"/>
+        </w:rPr>
+        <w:t xml:space="preserve">, he publicado la </w:t>
+      </w:r>
+      <w:proofErr w:type="spellStart"/>
+      <w:r>
+        <w:rPr>
+          <w:lang w:val="es-ES"/>
+        </w:rPr>
+        <w:t>task</w:t>
+      </w:r>
+      <w:proofErr w:type="spellEnd"/>
+      <w:r>
+        <w:rPr>
+          <w:lang w:val="es-ES"/>
+        </w:rPr>
+        <w:t xml:space="preserve"> y después he publicado el </w:t>
+      </w:r>
+      <w:proofErr w:type="spellStart"/>
+      <w:r>
+        <w:rPr>
+          <w:lang w:val="es-ES"/>
+        </w:rPr>
+        <w:t>maintenance</w:t>
+      </w:r>
+      <w:proofErr w:type="spellEnd"/>
+      <w:r>
+        <w:rPr>
+          <w:lang w:val="es-ES"/>
+        </w:rPr>
+        <w:t xml:space="preserve"> </w:t>
+      </w:r>
+      <w:proofErr w:type="spellStart"/>
+      <w:r>
+        <w:rPr>
+          <w:lang w:val="es-ES"/>
+        </w:rPr>
+        <w:t>record</w:t>
+      </w:r>
+      <w:proofErr w:type="spellEnd"/>
+      <w:r>
+        <w:rPr>
+          <w:lang w:val="es-ES"/>
+        </w:rPr>
+        <w:t>. Finalmente he hecho un "</w:t>
+      </w:r>
+      <w:proofErr w:type="gramStart"/>
+      <w:r>
+        <w:rPr>
+          <w:lang w:val="es-ES"/>
+        </w:rPr>
+        <w:t>show</w:t>
+      </w:r>
+      <w:proofErr w:type="gramEnd"/>
+      <w:r>
+        <w:rPr>
+          <w:lang w:val="es-ES"/>
+        </w:rPr>
+        <w:t xml:space="preserve">" del </w:t>
+      </w:r>
+      <w:proofErr w:type="spellStart"/>
+      <w:r>
+        <w:rPr>
+          <w:lang w:val="es-ES"/>
+        </w:rPr>
+        <w:t>maintenance</w:t>
+      </w:r>
+      <w:proofErr w:type="spellEnd"/>
+      <w:r>
+        <w:rPr>
+          <w:lang w:val="es-ES"/>
+        </w:rPr>
+        <w:t xml:space="preserve"> </w:t>
+      </w:r>
+      <w:proofErr w:type="spellStart"/>
+      <w:r>
+        <w:rPr>
+          <w:lang w:val="es-ES"/>
+        </w:rPr>
+        <w:t>record</w:t>
+      </w:r>
+      <w:proofErr w:type="spellEnd"/>
+      <w:r>
+        <w:rPr>
+          <w:lang w:val="es-ES"/>
+        </w:rPr>
+        <w:t xml:space="preserve"> y he visitado la lista de tareas </w:t>
+      </w:r>
+      <w:proofErr w:type="gramStart"/>
+      <w:r>
+        <w:rPr>
+          <w:lang w:val="es-ES"/>
+        </w:rPr>
+        <w:t>del mismo</w:t>
+      </w:r>
+      <w:proofErr w:type="gramEnd"/>
+      <w:r>
+        <w:rPr>
+          <w:lang w:val="es-ES"/>
+        </w:rPr>
+        <w:t>. He hecho clic en la única que había, y he obtenido la siguiente excepción:</w:t>
       </w:r>
     </w:p>
     <w:p>
@@ -3027,7 +3568,49 @@
         <w:rPr>
           <w:lang w:val="es-ES"/>
         </w:rPr>
-        <w:t>Los errores de validación se han solucionado de tal manera que solo saldrán dos posibles mensajes de error en el caso de publicación de un record: no tiene ninguna task asociada o hay task que están asociadas a él y que no están publicadas:</w:t>
+        <w:t xml:space="preserve">Los errores de validación se han solucionado de tal manera que solo saldrán dos posibles mensajes de error en el caso de publicación de un </w:t>
+      </w:r>
+      <w:proofErr w:type="spellStart"/>
+      <w:r>
+        <w:rPr>
+          <w:lang w:val="es-ES"/>
+        </w:rPr>
+        <w:t>record</w:t>
+      </w:r>
+      <w:proofErr w:type="spellEnd"/>
+      <w:r>
+        <w:rPr>
+          <w:lang w:val="es-ES"/>
+        </w:rPr>
+        <w:t xml:space="preserve">: no tiene ninguna </w:t>
+      </w:r>
+      <w:proofErr w:type="spellStart"/>
+      <w:r>
+        <w:rPr>
+          <w:lang w:val="es-ES"/>
+        </w:rPr>
+        <w:t>task</w:t>
+      </w:r>
+      <w:proofErr w:type="spellEnd"/>
+      <w:r>
+        <w:rPr>
+          <w:lang w:val="es-ES"/>
+        </w:rPr>
+        <w:t xml:space="preserve"> asociada o hay </w:t>
+      </w:r>
+      <w:proofErr w:type="spellStart"/>
+      <w:r>
+        <w:rPr>
+          <w:lang w:val="es-ES"/>
+        </w:rPr>
+        <w:t>task</w:t>
+      </w:r>
+      <w:proofErr w:type="spellEnd"/>
+      <w:r>
+        <w:rPr>
+          <w:lang w:val="es-ES"/>
+        </w:rPr>
+        <w:t xml:space="preserve"> que están asociadas a él y que no están publicadas:</w:t>
       </w:r>
     </w:p>
     <w:p>
@@ -3039,6 +3622,7 @@
       </w:pPr>
       <w:r>
         <w:rPr>
+          <w:noProof/>
           <w:lang w:val="es-ES"/>
         </w:rPr>
         <w:drawing>
@@ -3089,7 +3673,91 @@
         <w:rPr>
           <w:lang w:val="es-ES"/>
         </w:rPr>
-        <w:t>También he hecho cambios en el authorise del show de las tasks para que no ocurriera el error de Access is not authorise:</w:t>
+        <w:t xml:space="preserve">También he hecho cambios en el </w:t>
+      </w:r>
+      <w:proofErr w:type="spellStart"/>
+      <w:r>
+        <w:rPr>
+          <w:lang w:val="es-ES"/>
+        </w:rPr>
+        <w:t>authorise</w:t>
+      </w:r>
+      <w:proofErr w:type="spellEnd"/>
+      <w:r>
+        <w:rPr>
+          <w:lang w:val="es-ES"/>
+        </w:rPr>
+        <w:t xml:space="preserve"> del </w:t>
+      </w:r>
+      <w:proofErr w:type="gramStart"/>
+      <w:r>
+        <w:rPr>
+          <w:lang w:val="es-ES"/>
+        </w:rPr>
+        <w:t>show</w:t>
+      </w:r>
+      <w:proofErr w:type="gramEnd"/>
+      <w:r>
+        <w:rPr>
+          <w:lang w:val="es-ES"/>
+        </w:rPr>
+        <w:t xml:space="preserve"> de las </w:t>
+      </w:r>
+      <w:proofErr w:type="spellStart"/>
+      <w:r>
+        <w:rPr>
+          <w:lang w:val="es-ES"/>
+        </w:rPr>
+        <w:t>tasks</w:t>
+      </w:r>
+      <w:proofErr w:type="spellEnd"/>
+      <w:r>
+        <w:rPr>
+          <w:lang w:val="es-ES"/>
+        </w:rPr>
+        <w:t xml:space="preserve"> para que no ocurriera el error de Access </w:t>
+      </w:r>
+      <w:proofErr w:type="spellStart"/>
+      <w:r>
+        <w:rPr>
+          <w:lang w:val="es-ES"/>
+        </w:rPr>
+        <w:t>is</w:t>
+      </w:r>
+      <w:proofErr w:type="spellEnd"/>
+      <w:r>
+        <w:rPr>
+          <w:lang w:val="es-ES"/>
+        </w:rPr>
+        <w:t xml:space="preserve"> </w:t>
+      </w:r>
+      <w:proofErr w:type="spellStart"/>
+      <w:r>
+        <w:rPr>
+          <w:lang w:val="es-ES"/>
+        </w:rPr>
+        <w:t>not</w:t>
+      </w:r>
+      <w:proofErr w:type="spellEnd"/>
+      <w:r>
+        <w:rPr>
+          <w:lang w:val="es-ES"/>
+        </w:rPr>
+        <w:t xml:space="preserve"> </w:t>
+      </w:r>
+      <w:proofErr w:type="spellStart"/>
+      <w:r>
+        <w:rPr>
+          <w:lang w:val="es-ES"/>
+        </w:rPr>
+        <w:t>authorise</w:t>
+      </w:r>
+      <w:proofErr w:type="spellEnd"/>
+      <w:r>
+        <w:rPr>
+          <w:lang w:val="es-ES"/>
+        </w:rPr>
+        <w:t>:</w:t>
       </w:r>
     </w:p>
     <w:p>
@@ -3101,6 +3769,7 @@
       </w:pPr>
       <w:r>
         <w:rPr>
+          <w:noProof/>
           <w:lang w:val="es-ES"/>
         </w:rPr>
         <w:lastRenderedPageBreak/>
@@ -3168,8 +3837,33 @@
           <w:rFonts w:cstheme="majorHAnsi"/>
           <w:lang w:val="es-ES"/>
         </w:rPr>
-        <w:t>Non-functional requirements</w:t>
-      </w:r>
+        <w:t>Non-</w:t>
+      </w:r>
+      <w:proofErr w:type="spellStart"/>
+      <w:r>
+        <w:rPr>
+          <w:rFonts w:cstheme="majorHAnsi"/>
+          <w:lang w:val="es-ES"/>
+        </w:rPr>
+        <w:t>functional</w:t>
+      </w:r>
+      <w:proofErr w:type="spellEnd"/>
+      <w:r>
+        <w:rPr>
+          <w:rFonts w:cstheme="majorHAnsi"/>
+          <w:lang w:val="es-ES"/>
+        </w:rPr>
+        <w:t xml:space="preserve"> </w:t>
+      </w:r>
+      <w:proofErr w:type="spellStart"/>
+      <w:r>
+        <w:rPr>
+          <w:rFonts w:cstheme="majorHAnsi"/>
+          <w:lang w:val="es-ES"/>
+        </w:rPr>
+        <w:t>requirements</w:t>
+      </w:r>
+      <w:proofErr w:type="spellEnd"/>
     </w:p>
     <w:p>
       <w:pPr>
@@ -3236,7 +3930,15 @@
         </w:rPr>
       </w:pPr>
       <w:r>
-        <w:t>Provide a link to your planning dashboard in GitHub to review the tasks, their current status, and your schedule</w:t>
+        <w:t xml:space="preserve">Provide a link to your planning dashboard in GitHub to review the tasks, their </w:t>
+      </w:r>
+      <w:proofErr w:type="gramStart"/>
+      <w:r>
+        <w:t>current status</w:t>
+      </w:r>
+      <w:proofErr w:type="gramEnd"/>
+      <w:r>
+        <w:t>, and your schedule</w:t>
       </w:r>
       <w:r>
         <w:t xml:space="preserve">.  </w:t>
@@ -3504,7 +4206,15 @@
         </w:rPr>
       </w:pPr>
       <w:r>
-        <w:t>Provide a link to your planning dashboard in GitHub to review the tasks, their current status, and your schedule</w:t>
+        <w:t xml:space="preserve">Provide a link to your planning dashboard in GitHub to review the tasks, their </w:t>
+      </w:r>
+      <w:proofErr w:type="gramStart"/>
+      <w:r>
+        <w:t>current status</w:t>
+      </w:r>
+      <w:proofErr w:type="gramEnd"/>
+      <w:r>
+        <w:t>, and your schedule</w:t>
       </w:r>
       <w:r>
         <w:t xml:space="preserve">.  </w:t>
@@ -3933,7 +4643,15 @@
         <w:t>maintenance record</w:t>
       </w:r>
       <w:r>
-        <w:t xml:space="preserve"> with the nearest inspection due date, provided that he or she is involved in any tasks that need to be performed as part of that </w:t>
+        <w:t xml:space="preserve"> with the nearest inspection due date, </w:t>
+      </w:r>
+      <w:proofErr w:type="gramStart"/>
+      <w:r>
+        <w:t>provided that</w:t>
+      </w:r>
+      <w:proofErr w:type="gramEnd"/>
+      <w:r>
+        <w:t xml:space="preserve"> he or she is involved in any tasks that need to be performed as part of that </w:t>
       </w:r>
       <w:r>
         <w:t>maintenance</w:t>
@@ -6116,9 +6834,6 @@
           <w:text/>
         </w:sdtPr>
         <w:sdtContent>
-          <w:r>
-            <w:t xml:space="preserve"> </w:t>
-          </w:r>
           <w:r>
             <w:t>X</w:t>
           </w:r>
@@ -10077,6 +10792,7 @@
   </w:compat>
   <w:rsids>
     <w:rsidRoot w:val="004D7778"/>
+    <w:rsid w:val="00055B01"/>
     <w:rsid w:val="00061CE8"/>
     <w:rsid w:val="000B367C"/>
     <w:rsid w:val="001221F0"/>
@@ -10090,7 +10806,9 @@
     <w:rsid w:val="00381AC1"/>
     <w:rsid w:val="003936CA"/>
     <w:rsid w:val="003F3911"/>
+    <w:rsid w:val="004A2E13"/>
     <w:rsid w:val="004D7778"/>
+    <w:rsid w:val="00514237"/>
     <w:rsid w:val="00515E25"/>
     <w:rsid w:val="00635F6F"/>
     <w:rsid w:val="007C55A8"/>
@@ -10101,6 +10819,7 @@
     <w:rsid w:val="00953D97"/>
     <w:rsid w:val="00966054"/>
     <w:rsid w:val="009E476D"/>
+    <w:rsid w:val="00AC6E5B"/>
     <w:rsid w:val="00AD6CBF"/>
     <w:rsid w:val="00B04CA5"/>
     <w:rsid w:val="00B3685D"/>

</xml_diff>